<commit_message>
Update documentation with recently added features
</commit_message>
<xml_diff>
--- a/doc/QC2Excel.docx
+++ b/doc/QC2Excel.docx
@@ -1,6 +1,6 @@
 
 <file path=word/document.xml><?xml version="1.0" encoding="utf-8"?>
-<w:document xmlns:wpc="http://schemas.microsoft.com/office/word/2010/wordprocessingCanvas" xmlns:mc="http://schemas.openxmlformats.org/markup-compatibility/2006" xmlns:o="urn:schemas-microsoft-com:office:office" xmlns:r="http://schemas.openxmlformats.org/officeDocument/2006/relationships" xmlns:m="http://schemas.openxmlformats.org/officeDocument/2006/math" xmlns:v="urn:schemas-microsoft-com:vml" xmlns:wp14="http://schemas.microsoft.com/office/word/2010/wordprocessingDrawing" xmlns:wp="http://schemas.openxmlformats.org/drawingml/2006/wordprocessingDrawing" xmlns:w10="urn:schemas-microsoft-com:office:word" xmlns:w="http://schemas.openxmlformats.org/wordprocessingml/2006/main" xmlns:w14="http://schemas.microsoft.com/office/word/2010/wordml" xmlns:w15="http://schemas.microsoft.com/office/word/2012/wordml" xmlns:wpg="http://schemas.microsoft.com/office/word/2010/wordprocessingGroup" xmlns:wpi="http://schemas.microsoft.com/office/word/2010/wordprocessingInk" xmlns:wne="http://schemas.microsoft.com/office/word/2006/wordml" xmlns:wps="http://schemas.microsoft.com/office/word/2010/wordprocessingShape" mc:Ignorable="w14 w15 wp14">
+<w:document xmlns:wpc="http://schemas.microsoft.com/office/word/2010/wordprocessingCanvas" xmlns:cx="http://schemas.microsoft.com/office/drawing/2014/chartex" xmlns:cx1="http://schemas.microsoft.com/office/drawing/2015/9/8/chartex" xmlns:cx2="http://schemas.microsoft.com/office/drawing/2015/10/21/chartex" xmlns:cx3="http://schemas.microsoft.com/office/drawing/2016/5/9/chartex" xmlns:cx4="http://schemas.microsoft.com/office/drawing/2016/5/10/chartex" xmlns:cx5="http://schemas.microsoft.com/office/drawing/2016/5/11/chartex" xmlns:cx6="http://schemas.microsoft.com/office/drawing/2016/5/12/chartex" xmlns:cx7="http://schemas.microsoft.com/office/drawing/2016/5/13/chartex" xmlns:cx8="http://schemas.microsoft.com/office/drawing/2016/5/14/chartex" xmlns:mc="http://schemas.openxmlformats.org/markup-compatibility/2006" xmlns:aink="http://schemas.microsoft.com/office/drawing/2016/ink" xmlns:am3d="http://schemas.microsoft.com/office/drawing/2017/model3d" xmlns:o="urn:schemas-microsoft-com:office:office" xmlns:r="http://schemas.openxmlformats.org/officeDocument/2006/relationships" xmlns:m="http://schemas.openxmlformats.org/officeDocument/2006/math" xmlns:v="urn:schemas-microsoft-com:vml" xmlns:wp14="http://schemas.microsoft.com/office/word/2010/wordprocessingDrawing" xmlns:wp="http://schemas.openxmlformats.org/drawingml/2006/wordprocessingDrawing" xmlns:w10="urn:schemas-microsoft-com:office:word" xmlns:w="http://schemas.openxmlformats.org/wordprocessingml/2006/main" xmlns:w14="http://schemas.microsoft.com/office/word/2010/wordml" xmlns:w15="http://schemas.microsoft.com/office/word/2012/wordml" xmlns:w16cid="http://schemas.microsoft.com/office/word/2016/wordml/cid" xmlns:w16se="http://schemas.microsoft.com/office/word/2015/wordml/symex" xmlns:wpg="http://schemas.microsoft.com/office/word/2010/wordprocessingGroup" xmlns:wpi="http://schemas.microsoft.com/office/word/2010/wordprocessingInk" xmlns:wne="http://schemas.microsoft.com/office/word/2006/wordml" xmlns:wps="http://schemas.microsoft.com/office/word/2010/wordprocessingShape" mc:Ignorable="w14 w15 w16se w16cid wp14">
   <w:body>
     <w:p>
       <w:pPr>
@@ -19,7 +19,7 @@
           <w:noProof/>
         </w:rPr>
         <w:drawing>
-          <wp:inline distT="0" distB="0" distL="0" distR="0" wp14:anchorId="028558A7" wp14:editId="50A6A9AD">
+          <wp:inline distT="0" distB="0" distL="0" distR="0" wp14:anchorId="5ADFE036" wp14:editId="59A96CF4">
             <wp:extent cx="5943600" cy="1892935"/>
             <wp:effectExtent l="0" t="0" r="0" b="0"/>
             <wp:docPr id="2" name="Picture 2"/>
@@ -141,15 +141,7 @@
         <w:t>region</w:t>
       </w:r>
       <w:r>
-        <w:t xml:space="preserve"> option is specified. Contains ‘Unknown’ if no </w:t>
-      </w:r>
-      <w:proofErr w:type="spellStart"/>
-      <w:r>
-        <w:t>DFcountries</w:t>
-      </w:r>
-      <w:proofErr w:type="spellEnd"/>
-      <w:r>
-        <w:t xml:space="preserve"> file exists in the study lib directory or no entry for the corresponding </w:t>
+        <w:t xml:space="preserve"> option is specified. Contains ‘Unknown’ if no DFcountries file exists in the study lib directory or no entry for the corresponding </w:t>
       </w:r>
       <w:r>
         <w:t>site</w:t>
@@ -201,15 +193,7 @@
         <w:t>country</w:t>
       </w:r>
       <w:r>
-        <w:t xml:space="preserve"> option is specified. Contains ‘Unknown’ if no </w:t>
-      </w:r>
-      <w:proofErr w:type="spellStart"/>
-      <w:r>
-        <w:t>DFcountries</w:t>
-      </w:r>
-      <w:proofErr w:type="spellEnd"/>
-      <w:r>
-        <w:t xml:space="preserve"> file exists in the study lib directory or no entry for the corresponding </w:t>
+        <w:t xml:space="preserve"> option is specified. Contains ‘Unknown’ if no DFcountries file exists in the study lib directory or no entry for the corresponding </w:t>
       </w:r>
       <w:r>
         <w:t>site</w:t>
@@ -317,13 +301,8 @@
       <w:pPr>
         <w:pStyle w:val="Option"/>
       </w:pPr>
-      <w:proofErr w:type="spellStart"/>
-      <w:r>
-        <w:t>Fld</w:t>
-      </w:r>
-      <w:proofErr w:type="spellEnd"/>
-      <w:r>
-        <w:t>#</w:t>
+      <w:r>
+        <w:t>Fld#</w:t>
       </w:r>
       <w:r>
         <w:tab/>
@@ -431,7 +410,15 @@
       </w:r>
       <w:r>
         <w:tab/>
-        <w:t>The age range of the QC in 30 day increments</w:t>
+        <w:t xml:space="preserve">The age range of the QC in </w:t>
+      </w:r>
+      <w:proofErr w:type="gramStart"/>
+      <w:r>
+        <w:t>30 day</w:t>
+      </w:r>
+      <w:proofErr w:type="gramEnd"/>
+      <w:r>
+        <w:t xml:space="preserve"> increments</w:t>
       </w:r>
     </w:p>
     <w:p>
@@ -443,10 +430,177 @@
       </w:r>
       <w:r>
         <w:tab/>
+      </w:r>
+      <w:proofErr w:type="gramStart"/>
+      <w:r>
+        <w:t>The</w:t>
+      </w:r>
+      <w:proofErr w:type="gramEnd"/>
+      <w:r>
+        <w:t xml:space="preserve"> </w:t>
+      </w:r>
+      <w:r>
+        <w:t>QC status</w:t>
+      </w:r>
+      <w:r>
+        <w:t>.</w:t>
+      </w:r>
+    </w:p>
+    <w:p>
+      <w:pPr>
+        <w:pStyle w:val="Option"/>
+      </w:pPr>
+      <w:r>
+        <w:t>Problem</w:t>
+      </w:r>
+      <w:r>
+        <w:tab/>
+        <w:t>The problem type of the QC</w:t>
+      </w:r>
+      <w:r>
+        <w:t>.</w:t>
+      </w:r>
+    </w:p>
+    <w:p>
+      <w:pPr>
+        <w:pStyle w:val="Option"/>
+      </w:pPr>
+      <w:r>
+        <w:t>Value</w:t>
+      </w:r>
+      <w:r>
+        <w:tab/>
+        <w:t>The data value being queried.</w:t>
+      </w:r>
+    </w:p>
+    <w:p>
+      <w:pPr>
+        <w:pStyle w:val="Option"/>
+      </w:pPr>
+      <w:r>
+        <w:t>Query</w:t>
+      </w:r>
+      <w:r>
+        <w:tab/>
+        <w:t xml:space="preserve">The query </w:t>
+      </w:r>
+      <w:r>
+        <w:t>text associated with the QC.</w:t>
+      </w:r>
+    </w:p>
+    <w:p>
+      <w:pPr>
+        <w:pStyle w:val="Option"/>
+      </w:pPr>
+      <w:r>
+        <w:t>Reply</w:t>
+      </w:r>
+      <w:r>
+        <w:tab/>
+        <w:t>The reply text associated with the QC.</w:t>
+      </w:r>
+    </w:p>
+    <w:p>
+      <w:pPr>
+        <w:pStyle w:val="Heading1"/>
+      </w:pPr>
+      <w:r>
+        <w:t>Options</w:t>
+      </w:r>
+    </w:p>
+    <w:p>
+      <w:r>
         <w:t xml:space="preserve">The </w:t>
       </w:r>
       <w:r>
-        <w:t>QC status</w:t>
+        <w:t>QC2Excel report</w:t>
+      </w:r>
+      <w:r>
+        <w:t xml:space="preserve"> </w:t>
+      </w:r>
+      <w:r>
+        <w:t>has many options to filter and customize its output.</w:t>
+      </w:r>
+    </w:p>
+    <w:p>
+      <w:pPr>
+        <w:pStyle w:val="Option"/>
+      </w:pPr>
+      <w:r>
+        <w:rPr>
+          <w:rFonts w:ascii="Courier New" w:hAnsi="Courier New" w:cs="Courier New"/>
+          <w:sz w:val="18"/>
+          <w:szCs w:val="18"/>
+        </w:rPr>
+        <w:t>--</w:t>
+      </w:r>
+      <w:r>
+        <w:rPr>
+          <w:rFonts w:ascii="Courier New" w:hAnsi="Courier New" w:cs="Courier New"/>
+          <w:sz w:val="18"/>
+          <w:szCs w:val="18"/>
+        </w:rPr>
+        <w:t>timestamps</w:t>
+      </w:r>
+      <w:r>
+        <w:rPr>
+          <w:rFonts w:ascii="Courier New" w:hAnsi="Courier New" w:cs="Courier New"/>
+          <w:sz w:val="18"/>
+          <w:szCs w:val="18"/>
+        </w:rPr>
+        <w:tab/>
+      </w:r>
+      <w:r>
+        <w:t>Includes creation, modification, resolution timestamp columns</w:t>
+      </w:r>
+    </w:p>
+    <w:p>
+      <w:pPr>
+        <w:pStyle w:val="Option"/>
+      </w:pPr>
+      <w:r>
+        <w:rPr>
+          <w:rFonts w:ascii="Courier New" w:hAnsi="Courier New" w:cs="Courier New"/>
+          <w:sz w:val="18"/>
+          <w:szCs w:val="18"/>
+        </w:rPr>
+        <w:t>--</w:t>
+      </w:r>
+      <w:r>
+        <w:rPr>
+          <w:rFonts w:ascii="Courier New" w:hAnsi="Courier New" w:cs="Courier New"/>
+          <w:sz w:val="18"/>
+          <w:szCs w:val="18"/>
+        </w:rPr>
+        <w:t>creation-date</w:t>
+      </w:r>
+      <w:r>
+        <w:tab/>
+        <w:t>Same as above</w:t>
+      </w:r>
+    </w:p>
+    <w:p>
+      <w:pPr>
+        <w:pStyle w:val="Option"/>
+      </w:pPr>
+      <w:r>
+        <w:rPr>
+          <w:rFonts w:ascii="Courier New" w:hAnsi="Courier New" w:cs="Courier New"/>
+          <w:sz w:val="18"/>
+          <w:szCs w:val="18"/>
+        </w:rPr>
+        <w:t>--outstanding</w:t>
+      </w:r>
+      <w:r>
+        <w:rPr>
+          <w:rFonts w:ascii="Courier New" w:hAnsi="Courier New" w:cs="Courier New"/>
+          <w:sz w:val="18"/>
+          <w:szCs w:val="18"/>
+        </w:rPr>
+        <w:tab/>
+      </w:r>
+      <w:r>
+        <w:t>Include only unresolved QCs. Default is to include all QCs</w:t>
       </w:r>
       <w:r>
         <w:t>.</w:t>
@@ -457,11 +611,16 @@
         <w:pStyle w:val="Option"/>
       </w:pPr>
       <w:r>
-        <w:t>Problem</w:t>
-      </w:r>
-      <w:r>
-        <w:tab/>
-        <w:t>The problem type of the QC</w:t>
+        <w:rPr>
+          <w:rFonts w:ascii="Courier New" w:hAnsi="Courier New" w:cs="Courier New"/>
+          <w:sz w:val="18"/>
+          <w:szCs w:val="18"/>
+        </w:rPr>
+        <w:t>--simplify</w:t>
+      </w:r>
+      <w:r>
+        <w:tab/>
+        <w:t>Simplify QC states to Pending/Outstanding/Resolved and group EC Missing Page QCs together with Missing Page QCs generated by DF_QCupdate. Default is to show all QC statuses and problems in their own categories</w:t>
       </w:r>
       <w:r>
         <w:t>.</w:t>
@@ -472,285 +631,169 @@
         <w:pStyle w:val="Option"/>
       </w:pPr>
       <w:r>
-        <w:t>Value</w:t>
-      </w:r>
-      <w:r>
-        <w:tab/>
-        <w:t>The data value being queried.</w:t>
-      </w:r>
-    </w:p>
-    <w:p>
-      <w:pPr>
-        <w:pStyle w:val="Option"/>
-      </w:pPr>
-      <w:r>
-        <w:t>Query</w:t>
-      </w:r>
-      <w:r>
-        <w:tab/>
-        <w:t xml:space="preserve">The query </w:t>
-      </w:r>
-      <w:r>
-        <w:t>text associated with the QC.</w:t>
-      </w:r>
-    </w:p>
-    <w:p>
-      <w:pPr>
-        <w:pStyle w:val="Option"/>
-      </w:pPr>
-      <w:r>
-        <w:t>Reply</w:t>
-      </w:r>
-      <w:r>
-        <w:tab/>
-        <w:t>The reply text associated with the QC.</w:t>
-      </w:r>
-    </w:p>
-    <w:p>
-      <w:pPr>
-        <w:pStyle w:val="Heading1"/>
-      </w:pPr>
-      <w:r>
-        <w:t>Options</w:t>
-      </w:r>
-    </w:p>
-    <w:p>
-      <w:r>
-        <w:t xml:space="preserve">The </w:t>
-      </w:r>
-      <w:r>
-        <w:t>QC2Excel report</w:t>
-      </w:r>
-      <w:r>
-        <w:t xml:space="preserve"> </w:t>
-      </w:r>
-      <w:r>
-        <w:t>has many options to filter and customize its output.</w:t>
-      </w:r>
-    </w:p>
-    <w:p>
-      <w:pPr>
-        <w:pStyle w:val="Option"/>
-      </w:pPr>
-      <w:r>
-        <w:rPr>
-          <w:rFonts w:ascii="Courier New" w:hAnsi="Courier New" w:cs="Courier New"/>
-          <w:sz w:val="18"/>
-          <w:szCs w:val="18"/>
-        </w:rPr>
-        <w:t>--creation-date</w:t>
-      </w:r>
-      <w:r>
-        <w:tab/>
-      </w:r>
-      <w:r>
-        <w:t>Replaces QC age in days column with the QC creation date.</w:t>
-      </w:r>
-    </w:p>
-    <w:p>
-      <w:pPr>
-        <w:pStyle w:val="Option"/>
-      </w:pPr>
-      <w:r>
-        <w:rPr>
-          <w:rFonts w:ascii="Courier New" w:hAnsi="Courier New" w:cs="Courier New"/>
-          <w:sz w:val="18"/>
-          <w:szCs w:val="18"/>
+        <w:rPr>
+          <w:rFonts w:ascii="Courier New" w:hAnsi="Courier New" w:cs="Courier New"/>
+          <w:sz w:val="18"/>
+          <w:szCs w:val="18"/>
+        </w:rPr>
+        <w:t>--external</w:t>
+      </w:r>
+      <w:r>
+        <w:tab/>
+        <w:t>Include only external QCs. Default is to include both internal and external QCs</w:t>
+      </w:r>
+      <w:r>
+        <w:t>.</w:t>
+      </w:r>
+    </w:p>
+    <w:p>
+      <w:pPr>
+        <w:pStyle w:val="Option"/>
+      </w:pPr>
+      <w:r>
+        <w:rPr>
+          <w:rFonts w:ascii="Courier New" w:hAnsi="Courier New" w:cs="Courier New"/>
+          <w:sz w:val="18"/>
+          <w:szCs w:val="18"/>
+        </w:rPr>
+        <w:t xml:space="preserve">--centers </w:t>
+      </w:r>
+      <w:r>
+        <w:rPr>
+          <w:rFonts w:ascii="Courier New" w:hAnsi="Courier New" w:cs="Courier New"/>
+          <w:i/>
+          <w:sz w:val="18"/>
+          <w:szCs w:val="18"/>
+        </w:rPr>
+        <w:t>center-list</w:t>
+      </w:r>
+      <w:r>
+        <w:tab/>
+      </w:r>
+      <w:proofErr w:type="gramStart"/>
+      <w:r>
+        <w:t>The</w:t>
+      </w:r>
+      <w:proofErr w:type="gramEnd"/>
+      <w:r>
+        <w:t xml:space="preserve"> list of center IDs to include. Default is to include all centers.</w:t>
+      </w:r>
+    </w:p>
+    <w:p>
+      <w:pPr>
+        <w:pStyle w:val="Option"/>
+      </w:pPr>
+      <w:r>
+        <w:rPr>
+          <w:rFonts w:ascii="Courier New" w:hAnsi="Courier New" w:cs="Courier New"/>
+          <w:sz w:val="18"/>
+          <w:szCs w:val="18"/>
+        </w:rPr>
+        <w:t xml:space="preserve">--plates </w:t>
+      </w:r>
+      <w:r>
+        <w:rPr>
+          <w:rFonts w:ascii="Courier New" w:hAnsi="Courier New" w:cs="Courier New"/>
+          <w:i/>
+          <w:sz w:val="18"/>
+          <w:szCs w:val="18"/>
+        </w:rPr>
+        <w:t>plate-list</w:t>
+      </w:r>
+      <w:r>
+        <w:rPr>
+          <w:rFonts w:ascii="Courier New" w:hAnsi="Courier New" w:cs="Courier New"/>
+        </w:rPr>
+        <w:tab/>
+      </w:r>
+      <w:proofErr w:type="gramStart"/>
+      <w:r>
+        <w:t>The</w:t>
+      </w:r>
+      <w:proofErr w:type="gramEnd"/>
+      <w:r>
+        <w:t xml:space="preserve"> list of plate numbers to include. Default is to include all plates.</w:t>
+      </w:r>
+    </w:p>
+    <w:p>
+      <w:pPr>
+        <w:pStyle w:val="Option"/>
+        <w:rPr>
+          <w:rFonts w:ascii="Courier New" w:hAnsi="Courier New" w:cs="Courier New"/>
+        </w:rPr>
+      </w:pPr>
+      <w:r>
+        <w:rPr>
+          <w:rFonts w:ascii="Courier New" w:hAnsi="Courier New" w:cs="Courier New"/>
+          <w:sz w:val="18"/>
+          <w:szCs w:val="18"/>
+        </w:rPr>
+        <w:t xml:space="preserve">--visits </w:t>
+      </w:r>
+      <w:r>
+        <w:rPr>
+          <w:rFonts w:ascii="Courier New" w:hAnsi="Courier New" w:cs="Courier New"/>
+          <w:i/>
+          <w:sz w:val="18"/>
+          <w:szCs w:val="18"/>
+        </w:rPr>
+        <w:t>visit-plate</w:t>
+      </w:r>
+      <w:r>
+        <w:tab/>
+      </w:r>
+      <w:proofErr w:type="gramStart"/>
+      <w:r>
+        <w:t>The</w:t>
+      </w:r>
+      <w:proofErr w:type="gramEnd"/>
+      <w:r>
+        <w:t xml:space="preserve"> list of visit numbers to include. Default is to include all visits.</w:t>
+      </w:r>
+    </w:p>
+    <w:p>
+      <w:pPr>
+        <w:pStyle w:val="Option"/>
+      </w:pPr>
+      <w:r>
+        <w:rPr>
+          <w:rFonts w:ascii="Courier New" w:hAnsi="Courier New" w:cs="Courier New"/>
+          <w:sz w:val="18"/>
+          <w:szCs w:val="18"/>
+        </w:rPr>
+        <w:t>--percent</w:t>
+      </w:r>
+      <w:r>
+        <w:tab/>
+        <w:t>Show percentages in the charts instead of actual counts</w:t>
+      </w:r>
+      <w:r>
+        <w:t>.</w:t>
+      </w:r>
+    </w:p>
+    <w:p>
+      <w:pPr>
+        <w:pStyle w:val="Option"/>
+      </w:pPr>
+      <w:r>
+        <w:rPr>
+          <w:rFonts w:ascii="Courier New" w:hAnsi="Courier New" w:cs="Courier New"/>
+          <w:sz w:val="18"/>
+          <w:szCs w:val="18"/>
+        </w:rPr>
+        <w:t>--site-mode</w:t>
+      </w:r>
+      <w:r>
+        <w:tab/>
+        <w:t xml:space="preserve">Simply Excel spreadsheet for sites. Hides visit, plate and field and age/creation date columns. If </w:t>
+      </w:r>
+      <w:r>
+        <w:rPr>
+          <w:rFonts w:ascii="Courier New" w:hAnsi="Courier New" w:cs="Courier New"/>
         </w:rPr>
         <w:t>--outstanding</w:t>
       </w:r>
       <w:r>
-        <w:rPr>
-          <w:rFonts w:ascii="Courier New" w:hAnsi="Courier New" w:cs="Courier New"/>
-          <w:sz w:val="18"/>
-          <w:szCs w:val="18"/>
-        </w:rPr>
-        <w:tab/>
-      </w:r>
-      <w:r>
-        <w:t>Include only unresolved QCs. Default is to include all QCs</w:t>
-      </w:r>
-      <w:r>
-        <w:t>.</w:t>
-      </w:r>
-    </w:p>
-    <w:p>
-      <w:pPr>
-        <w:pStyle w:val="Option"/>
-      </w:pPr>
-      <w:r>
-        <w:rPr>
-          <w:rFonts w:ascii="Courier New" w:hAnsi="Courier New" w:cs="Courier New"/>
-          <w:sz w:val="18"/>
-          <w:szCs w:val="18"/>
-        </w:rPr>
-        <w:t>--simplify</w:t>
-      </w:r>
-      <w:r>
-        <w:tab/>
-        <w:t xml:space="preserve">Simplify QC states to Pending/Outstanding/Resolved and group EC Missing Page QCs together with Missing Page QCs generated by </w:t>
-      </w:r>
-      <w:proofErr w:type="spellStart"/>
-      <w:r>
-        <w:t>DF_QCupdate</w:t>
-      </w:r>
-      <w:proofErr w:type="spellEnd"/>
-      <w:r>
-        <w:t>. Default is to show all QC statuses and problems in their own categories</w:t>
-      </w:r>
-      <w:r>
-        <w:t>.</w:t>
-      </w:r>
-    </w:p>
-    <w:p>
-      <w:pPr>
-        <w:pStyle w:val="Option"/>
-      </w:pPr>
-      <w:r>
-        <w:rPr>
-          <w:rFonts w:ascii="Courier New" w:hAnsi="Courier New" w:cs="Courier New"/>
-          <w:sz w:val="18"/>
-          <w:szCs w:val="18"/>
-        </w:rPr>
-        <w:t>--external</w:t>
-      </w:r>
-      <w:r>
-        <w:tab/>
-        <w:t>Include only external QCs. Default is to include both internal and external QCs</w:t>
-      </w:r>
-      <w:r>
-        <w:t>.</w:t>
-      </w:r>
-    </w:p>
-    <w:p>
-      <w:pPr>
-        <w:pStyle w:val="Option"/>
-      </w:pPr>
-      <w:r>
-        <w:rPr>
-          <w:rFonts w:ascii="Courier New" w:hAnsi="Courier New" w:cs="Courier New"/>
-          <w:sz w:val="18"/>
-          <w:szCs w:val="18"/>
-        </w:rPr>
-        <w:t xml:space="preserve">--centers </w:t>
-      </w:r>
-      <w:r>
-        <w:rPr>
-          <w:rFonts w:ascii="Courier New" w:hAnsi="Courier New" w:cs="Courier New"/>
-          <w:i/>
-          <w:sz w:val="18"/>
-          <w:szCs w:val="18"/>
-        </w:rPr>
-        <w:t>center-list</w:t>
-      </w:r>
-      <w:r>
-        <w:tab/>
-        <w:t>The list of center IDs to include. Default is to include all centers.</w:t>
-      </w:r>
-    </w:p>
-    <w:p>
-      <w:pPr>
-        <w:pStyle w:val="Option"/>
-      </w:pPr>
-      <w:r>
-        <w:rPr>
-          <w:rFonts w:ascii="Courier New" w:hAnsi="Courier New" w:cs="Courier New"/>
-          <w:sz w:val="18"/>
-          <w:szCs w:val="18"/>
-        </w:rPr>
-        <w:t xml:space="preserve">--plates </w:t>
-      </w:r>
-      <w:r>
-        <w:rPr>
-          <w:rFonts w:ascii="Courier New" w:hAnsi="Courier New" w:cs="Courier New"/>
-          <w:i/>
-          <w:sz w:val="18"/>
-          <w:szCs w:val="18"/>
-        </w:rPr>
-        <w:t>plate-list</w:t>
-      </w:r>
-      <w:r>
-        <w:rPr>
-          <w:rFonts w:ascii="Courier New" w:hAnsi="Courier New" w:cs="Courier New"/>
-        </w:rPr>
-        <w:tab/>
-      </w:r>
-      <w:r>
-        <w:t>The list of plate numbers to include. Default is to include all plates.</w:t>
-      </w:r>
-    </w:p>
-    <w:p>
-      <w:pPr>
-        <w:pStyle w:val="Option"/>
-        <w:rPr>
-          <w:rFonts w:ascii="Courier New" w:hAnsi="Courier New" w:cs="Courier New"/>
-        </w:rPr>
-      </w:pPr>
-      <w:r>
-        <w:rPr>
-          <w:rFonts w:ascii="Courier New" w:hAnsi="Courier New" w:cs="Courier New"/>
-          <w:sz w:val="18"/>
-          <w:szCs w:val="18"/>
-        </w:rPr>
-        <w:t xml:space="preserve">--visits </w:t>
-      </w:r>
-      <w:r>
-        <w:rPr>
-          <w:rFonts w:ascii="Courier New" w:hAnsi="Courier New" w:cs="Courier New"/>
-          <w:i/>
-          <w:sz w:val="18"/>
-          <w:szCs w:val="18"/>
-        </w:rPr>
-        <w:t>visit-plate</w:t>
-      </w:r>
-      <w:r>
-        <w:tab/>
-        <w:t>The list of visit numbers to include. Default is to include all visits.</w:t>
-      </w:r>
-    </w:p>
-    <w:p>
-      <w:pPr>
-        <w:pStyle w:val="Option"/>
-      </w:pPr>
-      <w:r>
-        <w:rPr>
-          <w:rFonts w:ascii="Courier New" w:hAnsi="Courier New" w:cs="Courier New"/>
-          <w:sz w:val="18"/>
-          <w:szCs w:val="18"/>
-        </w:rPr>
-        <w:t>--percent</w:t>
-      </w:r>
-      <w:r>
-        <w:tab/>
-        <w:t>Show percentages in the charts instead of actual counts</w:t>
-      </w:r>
-      <w:r>
-        <w:t>.</w:t>
-      </w:r>
-    </w:p>
-    <w:p>
-      <w:pPr>
-        <w:pStyle w:val="Option"/>
-      </w:pPr>
-      <w:r>
-        <w:rPr>
-          <w:rFonts w:ascii="Courier New" w:hAnsi="Courier New" w:cs="Courier New"/>
-          <w:sz w:val="18"/>
-          <w:szCs w:val="18"/>
-        </w:rPr>
-        <w:t>--site-mode</w:t>
-      </w:r>
-      <w:r>
-        <w:tab/>
-        <w:t xml:space="preserve">Simply Excel spreadsheet for sites. Hides visit, plate and field and age/creation date columns. If </w:t>
-      </w:r>
-      <w:r>
-        <w:rPr>
-          <w:rFonts w:ascii="Courier New" w:hAnsi="Courier New" w:cs="Courier New"/>
-        </w:rPr>
-        <w:t>--outstanding</w:t>
-      </w:r>
-      <w:r>
         <w:t xml:space="preserve"> option is also given, skip QCs in pending state as those have already been dealt with by the site.</w:t>
       </w:r>
     </w:p>
@@ -768,15 +811,7 @@
       </w:r>
       <w:r>
         <w:tab/>
-        <w:t xml:space="preserve">Include country column. Requires a </w:t>
-      </w:r>
-      <w:proofErr w:type="spellStart"/>
-      <w:r>
-        <w:t>DFcountries</w:t>
-      </w:r>
-      <w:proofErr w:type="spellEnd"/>
-      <w:r>
-        <w:t xml:space="preserve"> file in the study lib directory.</w:t>
+        <w:t>Include country column. Requires a DFcountries file in the study lib directory.</w:t>
       </w:r>
     </w:p>
     <w:p>
@@ -793,15 +828,7 @@
       </w:r>
       <w:r>
         <w:tab/>
-        <w:t xml:space="preserve">Include region column. Requires a </w:t>
-      </w:r>
-      <w:proofErr w:type="spellStart"/>
-      <w:r>
-        <w:t>DFcountries</w:t>
-      </w:r>
-      <w:proofErr w:type="spellEnd"/>
-      <w:r>
-        <w:t xml:space="preserve"> file in the study lib directory.</w:t>
+        <w:t>Include region column. Requires a DFcountries file in the study lib directory.</w:t>
       </w:r>
     </w:p>
     <w:p>
@@ -828,366 +855,368 @@
       </w:r>
       <w:r>
         <w:tab/>
-        <w:t>Th</w:t>
+      </w:r>
+      <w:proofErr w:type="gramStart"/>
+      <w:r>
+        <w:t>The</w:t>
+      </w:r>
+      <w:proofErr w:type="gramEnd"/>
+      <w:r>
+        <w:t xml:space="preserve"> file containing the priorities of the fields. This file must exist in the study lib directory.</w:t>
+      </w:r>
+    </w:p>
+    <w:p>
+      <w:pPr>
+        <w:pStyle w:val="Option"/>
+      </w:pPr>
+      <w:r>
+        <w:rPr>
+          <w:rFonts w:ascii="Courier New" w:hAnsi="Courier New" w:cs="Courier New"/>
+          <w:sz w:val="18"/>
+          <w:szCs w:val="18"/>
+        </w:rPr>
+        <w:t>--color-by-priority</w:t>
+      </w:r>
+      <w:r>
+        <w:tab/>
+        <w:t>Color the rows based on the QC priority. Colors are 1=red, 2=orange, 3=yellow, 4=green, 5=blue.</w:t>
+      </w:r>
+    </w:p>
+    <w:p>
+      <w:pPr>
+        <w:pStyle w:val="Option"/>
+      </w:pPr>
+      <w:r>
+        <w:rPr>
+          <w:rFonts w:ascii="Courier New" w:hAnsi="Courier New" w:cs="Courier New"/>
+          <w:sz w:val="18"/>
+          <w:szCs w:val="18"/>
+        </w:rPr>
+        <w:t>--email-from</w:t>
+      </w:r>
+      <w:r>
+        <w:tab/>
+        <w:t>Sets the address this QC report will appear to come from</w:t>
+      </w:r>
+      <w:proofErr w:type="gramStart"/>
+      <w:r>
+        <w:t>. .</w:t>
+      </w:r>
+      <w:proofErr w:type="gramEnd"/>
+      <w:r>
+        <w:t xml:space="preserve"> This option is set automatically by the QC2ExcelEmail and QC2ExcelSite reports to PHRI.nonotreply@phri.ca.</w:t>
+      </w:r>
+    </w:p>
+    <w:p>
+      <w:pPr>
+        <w:pStyle w:val="Option"/>
+      </w:pPr>
+      <w:r>
+        <w:rPr>
+          <w:rFonts w:ascii="Courier New" w:hAnsi="Courier New" w:cs="Courier New"/>
+          <w:sz w:val="18"/>
+          <w:szCs w:val="18"/>
+        </w:rPr>
+        <w:t>--email-to</w:t>
+      </w:r>
+      <w:r>
+        <w:tab/>
+        <w:t>Sets the email address to send the report to. This option is set automatically to the email address contained in the user database of the user running the report by the QC2ExcelEmail and QC2ExcelSite reports.</w:t>
+      </w:r>
+    </w:p>
+    <w:p>
+      <w:pPr>
+        <w:pStyle w:val="Option"/>
+      </w:pPr>
+      <w:r>
+        <w:rPr>
+          <w:rFonts w:ascii="Courier New" w:hAnsi="Courier New" w:cs="Courier New"/>
+          <w:sz w:val="18"/>
+          <w:szCs w:val="18"/>
+        </w:rPr>
+        <w:t>--email</w:t>
+      </w:r>
+      <w:r>
+        <w:tab/>
+      </w:r>
+      <w:r>
+        <w:t>Synonym for</w:t>
+      </w:r>
+      <w:r>
+        <w:t xml:space="preserve"> above.</w:t>
+      </w:r>
+    </w:p>
+    <w:p>
+      <w:pPr>
+        <w:pStyle w:val="Option"/>
+      </w:pPr>
+      <w:r>
+        <w:rPr>
+          <w:rFonts w:ascii="Courier New" w:hAnsi="Courier New" w:cs="Courier New"/>
+          <w:sz w:val="18"/>
+          <w:szCs w:val="18"/>
+        </w:rPr>
+        <w:t>--help</w:t>
+      </w:r>
+      <w:r>
+        <w:tab/>
+        <w:t>Print options list</w:t>
+      </w:r>
+    </w:p>
+    <w:p>
+      <w:pPr>
+        <w:pStyle w:val="Option"/>
+      </w:pPr>
+      <w:r>
+        <w:rPr>
+          <w:rFonts w:ascii="Courier New" w:hAnsi="Courier New" w:cs="Courier New"/>
+          <w:sz w:val="18"/>
+          <w:szCs w:val="18"/>
+        </w:rPr>
+        <w:t>--version</w:t>
+      </w:r>
+      <w:r>
+        <w:tab/>
+        <w:t>Print version number</w:t>
+      </w:r>
+    </w:p>
+    <w:p>
+      <w:pPr>
+        <w:pStyle w:val="Heading1"/>
+      </w:pPr>
+      <w:r>
+        <w:t>DFcountries</w:t>
+      </w:r>
+      <w:r>
+        <w:t xml:space="preserve"> File format</w:t>
+      </w:r>
+    </w:p>
+    <w:p>
+      <w:r>
+        <w:t xml:space="preserve">The DFcountries file is used to look up the country and region a site belongs to when the </w:t>
+      </w:r>
+      <w:r>
+        <w:rPr>
+          <w:rFonts w:ascii="Courier New" w:hAnsi="Courier New" w:cs="Courier New"/>
+        </w:rPr>
+        <w:noBreakHyphen/>
+      </w:r>
+      <w:r>
+        <w:rPr>
+          <w:rFonts w:ascii="Courier New" w:hAnsi="Courier New" w:cs="Courier New"/>
+        </w:rPr>
+        <w:noBreakHyphen/>
+        <w:t>include</w:t>
+      </w:r>
+      <w:r>
+        <w:rPr>
+          <w:rFonts w:ascii="Courier New" w:hAnsi="Courier New" w:cs="Courier New"/>
+        </w:rPr>
+        <w:noBreakHyphen/>
+        <w:t>country</w:t>
+      </w:r>
+      <w:r>
+        <w:t xml:space="preserve"> and </w:t>
+      </w:r>
+      <w:r>
+        <w:rPr>
+          <w:rFonts w:ascii="Courier New" w:hAnsi="Courier New" w:cs="Courier New"/>
+        </w:rPr>
+        <w:noBreakHyphen/>
+      </w:r>
+      <w:r>
+        <w:rPr>
+          <w:rFonts w:ascii="Courier New" w:hAnsi="Courier New" w:cs="Courier New"/>
+        </w:rPr>
+        <w:noBreakHyphen/>
+        <w:t>include</w:t>
+      </w:r>
+      <w:r>
+        <w:rPr>
+          <w:rFonts w:ascii="Courier New" w:hAnsi="Courier New" w:cs="Courier New"/>
+        </w:rPr>
+        <w:noBreakHyphen/>
+        <w:t>region</w:t>
+      </w:r>
+      <w:r>
+        <w:t xml:space="preserve"> options are specified.</w:t>
+      </w:r>
+      <w:r>
+        <w:t xml:space="preserve"> The file format is pipe delimited with </w:t>
+      </w:r>
+      <w:r>
+        <w:t>three</w:t>
+      </w:r>
+      <w:r>
+        <w:t xml:space="preserve"> fields – the </w:t>
+      </w:r>
+      <w:r>
+        <w:t>country</w:t>
+      </w:r>
+      <w:r>
+        <w:t xml:space="preserve"> name</w:t>
+      </w:r>
+      <w:r>
+        <w:t>, the region</w:t>
+      </w:r>
+      <w:r>
+        <w:t xml:space="preserve"> and the list of </w:t>
+      </w:r>
+      <w:r>
+        <w:t>sites</w:t>
+      </w:r>
+      <w:r>
+        <w:t xml:space="preserve"> in that </w:t>
+      </w:r>
+      <w:r>
+        <w:t>country</w:t>
+      </w:r>
+      <w:r>
+        <w:t>. For example:</w:t>
+      </w:r>
+    </w:p>
+    <w:p>
+      <w:pPr>
+        <w:pStyle w:val="command"/>
+      </w:pPr>
+      <w:r>
+        <w:t>Argentina|South America|1-49</w:t>
+      </w:r>
+      <w:r>
+        <w:br/>
+      </w:r>
+      <w:r>
+        <w:t>Australia|Eastern Asia|50-99</w:t>
+      </w:r>
+      <w:r>
+        <w:br/>
+      </w:r>
+      <w:r>
+        <w:t>Austria</w:t>
+      </w:r>
+      <w:r>
+        <w:t>|</w:t>
+      </w:r>
+      <w:r>
+        <w:t>Western Europe|1800-1849</w:t>
+      </w:r>
+      <w:r>
+        <w:br/>
+      </w:r>
+      <w:r>
+        <w:t>…</w:t>
+      </w:r>
+    </w:p>
+    <w:p>
+      <w:r>
+        <w:t>The site/centers list can be a single number, or a range or a comma separated combination of those elements.</w:t>
+      </w:r>
+    </w:p>
+    <w:p>
+      <w:pPr>
+        <w:pStyle w:val="Heading1"/>
+      </w:pPr>
+      <w:r>
+        <w:t>Priority File format</w:t>
+      </w:r>
+    </w:p>
+    <w:p>
+      <w:r>
+        <w:t>The priority file is used to map fields to a priority number between 1 and 5, with 1 being the highest priority. The file format is pipe delimited with three fields – the plate number, the field number and the priority. For example:</w:t>
+      </w:r>
+    </w:p>
+    <w:p>
+      <w:pPr>
+        <w:pStyle w:val="command"/>
+      </w:pPr>
+      <w:r>
+        <w:t>1|7|1</w:t>
+      </w:r>
+      <w:r>
+        <w:br/>
+        <w:t>1|8|3</w:t>
+      </w:r>
+      <w:r>
+        <w:br/>
+        <w:t>1|9|4</w:t>
+      </w:r>
+    </w:p>
+    <w:p>
+      <w:r>
+        <w:t>Which indicates that plate 1, field 7 has priority 1; plate 1, field 8 has priority 3 and plate 1, field 9 has priority 4. Fields that are not listed in the file default to priority 5.</w:t>
+      </w:r>
+    </w:p>
+    <w:p>
+      <w:pPr>
+        <w:pStyle w:val="Heading1"/>
+      </w:pPr>
+      <w:r>
+        <w:t xml:space="preserve">Priority </w:t>
+      </w:r>
+      <w:r>
+        <w:t>Color Coding</w:t>
+      </w:r>
+    </w:p>
+    <w:p>
+      <w:r>
+        <w:t xml:space="preserve">If the </w:t>
+      </w:r>
+      <w:r>
+        <w:rPr>
+          <w:rFonts w:ascii="Courier New" w:hAnsi="Courier New" w:cs="Courier New"/>
+        </w:rPr>
+        <w:noBreakHyphen/>
+      </w:r>
+      <w:r>
+        <w:rPr>
+          <w:rFonts w:ascii="Courier New" w:hAnsi="Courier New" w:cs="Courier New"/>
+        </w:rPr>
+        <w:noBreakHyphen/>
+        <w:t>priority</w:t>
+      </w:r>
+      <w:r>
+        <w:rPr>
+          <w:rFonts w:ascii="Courier New" w:hAnsi="Courier New" w:cs="Courier New"/>
+        </w:rPr>
+        <w:noBreakHyphen/>
+        <w:t xml:space="preserve">file </w:t>
+      </w:r>
+      <w:r>
+        <w:t xml:space="preserve">and </w:t>
+      </w:r>
+      <w:r>
+        <w:rPr>
+          <w:rFonts w:ascii="Courier New" w:hAnsi="Courier New" w:cs="Courier New"/>
+        </w:rPr>
+        <w:noBreakHyphen/>
+      </w:r>
+      <w:r>
+        <w:rPr>
+          <w:rFonts w:ascii="Courier New" w:hAnsi="Courier New" w:cs="Courier New"/>
+        </w:rPr>
+        <w:noBreakHyphen/>
+        <w:t>color</w:t>
+      </w:r>
+      <w:r>
+        <w:rPr>
+          <w:rFonts w:ascii="Courier New" w:hAnsi="Courier New" w:cs="Courier New"/>
+        </w:rPr>
+        <w:noBreakHyphen/>
+        <w:t>by</w:t>
+      </w:r>
+      <w:r>
+        <w:rPr>
+          <w:rFonts w:ascii="Courier New" w:hAnsi="Courier New" w:cs="Courier New"/>
+        </w:rPr>
+        <w:noBreakHyphen/>
+        <w:t>priority</w:t>
+      </w:r>
+      <w:r>
+        <w:t xml:space="preserve"> options have been given, then each QC will be colored based on its priority. The colors are 1=red, 2=orange, 3=yellow, 4=green, 5=blue.</w:t>
       </w:r>
       <w:bookmarkStart w:id="0" w:name="_GoBack"/>
       <w:bookmarkEnd w:id="0"/>
-      <w:r>
-        <w:t>e file containing the priorities of the fields. This file must exist in the study lib directory.</w:t>
-      </w:r>
-    </w:p>
-    <w:p>
-      <w:pPr>
-        <w:pStyle w:val="Option"/>
-      </w:pPr>
-      <w:r>
-        <w:rPr>
-          <w:rFonts w:ascii="Courier New" w:hAnsi="Courier New" w:cs="Courier New"/>
-          <w:sz w:val="18"/>
-          <w:szCs w:val="18"/>
-        </w:rPr>
-        <w:t>--color-by-priority</w:t>
-      </w:r>
-      <w:r>
-        <w:tab/>
-        <w:t>Color the rows based on the QC priority. Colors are 1=red, 2=orange, 3=yellow, 4=green, 5=blue.</w:t>
-      </w:r>
-    </w:p>
-    <w:p>
-      <w:pPr>
-        <w:pStyle w:val="Option"/>
-      </w:pPr>
-      <w:r>
-        <w:rPr>
-          <w:rFonts w:ascii="Courier New" w:hAnsi="Courier New" w:cs="Courier New"/>
-        </w:rPr>
-        <w:t>--email-from</w:t>
-      </w:r>
-      <w:r>
-        <w:tab/>
-        <w:t xml:space="preserve">Sets the address this QC report will appear to come from. </w:t>
-      </w:r>
-      <w:r>
-        <w:t xml:space="preserve">. </w:t>
-      </w:r>
-      <w:r>
-        <w:t>This option is</w:t>
-      </w:r>
-      <w:r>
-        <w:t xml:space="preserve"> set automatically by the QC2ExcelEmail and QC2ExcelSite</w:t>
-      </w:r>
-      <w:r>
-        <w:t xml:space="preserve"> reports to PHRI.nonotreply@phri.ca.</w:t>
-      </w:r>
-    </w:p>
-    <w:p>
-      <w:pPr>
-        <w:pStyle w:val="Option"/>
-      </w:pPr>
-      <w:r>
-        <w:rPr>
-          <w:rFonts w:ascii="Courier New" w:hAnsi="Courier New" w:cs="Courier New"/>
-        </w:rPr>
-        <w:t>--email-to</w:t>
-      </w:r>
-      <w:r>
-        <w:tab/>
-        <w:t>Sets the email address to send the report to. This option is</w:t>
-      </w:r>
-      <w:r>
-        <w:t xml:space="preserve"> set automatically </w:t>
-      </w:r>
-      <w:r>
-        <w:t xml:space="preserve">to the email address contained in the user database of the user running the report </w:t>
-      </w:r>
-      <w:r>
-        <w:t>by the QC2ExcelEmail and QC2ExcelSite</w:t>
-      </w:r>
-      <w:r>
-        <w:t xml:space="preserve"> reports.</w:t>
-      </w:r>
-    </w:p>
-    <w:p>
-      <w:pPr>
-        <w:pStyle w:val="Option"/>
-      </w:pPr>
-      <w:r>
-        <w:rPr>
-          <w:rFonts w:ascii="Courier New" w:hAnsi="Courier New" w:cs="Courier New"/>
-        </w:rPr>
-        <w:t>--email</w:t>
-      </w:r>
-      <w:r>
-        <w:tab/>
-      </w:r>
-      <w:r>
-        <w:t>Synonym for</w:t>
-      </w:r>
-      <w:r>
-        <w:t xml:space="preserve"> above.</w:t>
-      </w:r>
-    </w:p>
-    <w:p>
-      <w:pPr>
-        <w:pStyle w:val="Heading1"/>
-      </w:pPr>
-      <w:proofErr w:type="spellStart"/>
-      <w:r>
-        <w:t>DFcountries</w:t>
-      </w:r>
-      <w:proofErr w:type="spellEnd"/>
-      <w:r>
-        <w:t xml:space="preserve"> File format</w:t>
-      </w:r>
-    </w:p>
-    <w:p>
-      <w:r>
-        <w:t xml:space="preserve">The </w:t>
-      </w:r>
-      <w:proofErr w:type="spellStart"/>
-      <w:r>
-        <w:t>DFcountries</w:t>
-      </w:r>
-      <w:proofErr w:type="spellEnd"/>
-      <w:r>
-        <w:t xml:space="preserve"> file is used to look up the country and region a site belongs to when the </w:t>
-      </w:r>
-      <w:r>
-        <w:rPr>
-          <w:rFonts w:ascii="Courier New" w:hAnsi="Courier New" w:cs="Courier New"/>
-        </w:rPr>
-        <w:noBreakHyphen/>
-      </w:r>
-      <w:r>
-        <w:rPr>
-          <w:rFonts w:ascii="Courier New" w:hAnsi="Courier New" w:cs="Courier New"/>
-        </w:rPr>
-        <w:noBreakHyphen/>
-        <w:t>include</w:t>
-      </w:r>
-      <w:r>
-        <w:rPr>
-          <w:rFonts w:ascii="Courier New" w:hAnsi="Courier New" w:cs="Courier New"/>
-        </w:rPr>
-        <w:noBreakHyphen/>
-        <w:t>country</w:t>
-      </w:r>
-      <w:r>
-        <w:t xml:space="preserve"> and </w:t>
-      </w:r>
-      <w:r>
-        <w:rPr>
-          <w:rFonts w:ascii="Courier New" w:hAnsi="Courier New" w:cs="Courier New"/>
-        </w:rPr>
-        <w:noBreakHyphen/>
-      </w:r>
-      <w:r>
-        <w:rPr>
-          <w:rFonts w:ascii="Courier New" w:hAnsi="Courier New" w:cs="Courier New"/>
-        </w:rPr>
-        <w:noBreakHyphen/>
-        <w:t>include</w:t>
-      </w:r>
-      <w:r>
-        <w:rPr>
-          <w:rFonts w:ascii="Courier New" w:hAnsi="Courier New" w:cs="Courier New"/>
-        </w:rPr>
-        <w:noBreakHyphen/>
-        <w:t>region</w:t>
-      </w:r>
-      <w:r>
-        <w:t xml:space="preserve"> options are specified.</w:t>
-      </w:r>
-      <w:r>
-        <w:t xml:space="preserve"> The file format is pipe delimited with </w:t>
-      </w:r>
-      <w:r>
-        <w:t>three</w:t>
-      </w:r>
-      <w:r>
-        <w:t xml:space="preserve"> fields – the </w:t>
-      </w:r>
-      <w:r>
-        <w:t>country</w:t>
-      </w:r>
-      <w:r>
-        <w:t xml:space="preserve"> name</w:t>
-      </w:r>
-      <w:r>
-        <w:t>, the region</w:t>
-      </w:r>
-      <w:r>
-        <w:t xml:space="preserve"> and the list of </w:t>
-      </w:r>
-      <w:r>
-        <w:t>sites</w:t>
-      </w:r>
-      <w:r>
-        <w:t xml:space="preserve"> in that </w:t>
-      </w:r>
-      <w:r>
-        <w:t>country</w:t>
-      </w:r>
-      <w:r>
-        <w:t>. For example:</w:t>
-      </w:r>
-    </w:p>
-    <w:p>
-      <w:pPr>
-        <w:pStyle w:val="command"/>
-      </w:pPr>
-      <w:proofErr w:type="spellStart"/>
-      <w:r>
-        <w:t>Argentina|South</w:t>
-      </w:r>
-      <w:proofErr w:type="spellEnd"/>
-      <w:r>
-        <w:t xml:space="preserve"> America|1-49</w:t>
-      </w:r>
-      <w:r>
-        <w:br/>
-      </w:r>
-      <w:proofErr w:type="spellStart"/>
-      <w:r>
-        <w:t>Australia|Eastern</w:t>
-      </w:r>
-      <w:proofErr w:type="spellEnd"/>
-      <w:r>
-        <w:t xml:space="preserve"> Asia|50-99</w:t>
-      </w:r>
-      <w:r>
-        <w:br/>
-      </w:r>
-      <w:proofErr w:type="spellStart"/>
-      <w:r>
-        <w:t>Austria</w:t>
-      </w:r>
-      <w:r>
-        <w:t>|</w:t>
-      </w:r>
-      <w:r>
-        <w:t>Western</w:t>
-      </w:r>
-      <w:proofErr w:type="spellEnd"/>
-      <w:r>
-        <w:t xml:space="preserve"> Europe|1800-1849</w:t>
-      </w:r>
-      <w:r>
-        <w:br/>
-      </w:r>
-      <w:r>
-        <w:t>…</w:t>
-      </w:r>
-    </w:p>
-    <w:p>
-      <w:r>
-        <w:t>The site/centers list can be a single number, or a range or a comma separated combination of those elements.</w:t>
-      </w:r>
-    </w:p>
-    <w:p>
-      <w:pPr>
-        <w:pStyle w:val="Heading1"/>
-      </w:pPr>
-      <w:r>
-        <w:t>Priority File format</w:t>
-      </w:r>
-    </w:p>
-    <w:p>
-      <w:r>
-        <w:t>The priority file is used to map fields to a priority number between 1 and 5, with 1 being the highest priority. The file format is pipe delimited with three fields – the plate number, the field number and the priority. For example:</w:t>
-      </w:r>
-    </w:p>
-    <w:p>
-      <w:pPr>
-        <w:pStyle w:val="command"/>
-      </w:pPr>
-      <w:r>
-        <w:t>1|7|1</w:t>
-      </w:r>
-      <w:r>
-        <w:br/>
-        <w:t>1|8|3</w:t>
-      </w:r>
-      <w:r>
-        <w:br/>
-        <w:t>1|9|4</w:t>
-      </w:r>
-    </w:p>
-    <w:p>
-      <w:r>
-        <w:t>Which indicates that plate 1, field 7 has priority 1; plate 1, field 8 has priority 3 and plate 1, field 9 has priority 4. Fields that are not listed in the file default to priority 5.</w:t>
-      </w:r>
-    </w:p>
-    <w:p>
-      <w:pPr>
-        <w:pStyle w:val="Heading1"/>
-      </w:pPr>
-      <w:r>
-        <w:t xml:space="preserve">Priority </w:t>
-      </w:r>
-      <w:r>
-        <w:t>Color Coding</w:t>
-      </w:r>
-    </w:p>
-    <w:p>
-      <w:r>
-        <w:t xml:space="preserve">If the </w:t>
-      </w:r>
-      <w:r>
-        <w:rPr>
-          <w:rFonts w:ascii="Courier New" w:hAnsi="Courier New" w:cs="Courier New"/>
-        </w:rPr>
-        <w:noBreakHyphen/>
-      </w:r>
-      <w:r>
-        <w:rPr>
-          <w:rFonts w:ascii="Courier New" w:hAnsi="Courier New" w:cs="Courier New"/>
-        </w:rPr>
-        <w:noBreakHyphen/>
-        <w:t>priority</w:t>
-      </w:r>
-      <w:r>
-        <w:rPr>
-          <w:rFonts w:ascii="Courier New" w:hAnsi="Courier New" w:cs="Courier New"/>
-        </w:rPr>
-        <w:noBreakHyphen/>
-        <w:t xml:space="preserve">file </w:t>
-      </w:r>
-      <w:r>
-        <w:t xml:space="preserve">and </w:t>
-      </w:r>
-      <w:r>
-        <w:rPr>
-          <w:rFonts w:ascii="Courier New" w:hAnsi="Courier New" w:cs="Courier New"/>
-        </w:rPr>
-        <w:noBreakHyphen/>
-      </w:r>
-      <w:r>
-        <w:rPr>
-          <w:rFonts w:ascii="Courier New" w:hAnsi="Courier New" w:cs="Courier New"/>
-        </w:rPr>
-        <w:noBreakHyphen/>
-        <w:t>color</w:t>
-      </w:r>
-      <w:r>
-        <w:rPr>
-          <w:rFonts w:ascii="Courier New" w:hAnsi="Courier New" w:cs="Courier New"/>
-        </w:rPr>
-        <w:noBreakHyphen/>
-        <w:t>by</w:t>
-      </w:r>
-      <w:r>
-        <w:rPr>
-          <w:rFonts w:ascii="Courier New" w:hAnsi="Courier New" w:cs="Courier New"/>
-        </w:rPr>
-        <w:noBreakHyphen/>
-        <w:t>priority</w:t>
-      </w:r>
-      <w:r>
-        <w:t xml:space="preserve"> options have been given, then each QC will be colored based on its priority. The colors are 1=red, 2=orange, 3=yellow, 4=green, 5=blue.</w:t>
-      </w:r>
-    </w:p>
-    <w:p/>
+    </w:p>
     <w:sectPr>
       <w:footerReference w:type="default" r:id="rId7"/>
       <w:pgSz w:w="12240" w:h="15840"/>
@@ -1200,7 +1229,7 @@
 </file>
 
 <file path=word/endnotes.xml><?xml version="1.0" encoding="utf-8"?>
-<w:endnotes xmlns:wpc="http://schemas.microsoft.com/office/word/2010/wordprocessingCanvas" xmlns:mc="http://schemas.openxmlformats.org/markup-compatibility/2006" xmlns:o="urn:schemas-microsoft-com:office:office" xmlns:r="http://schemas.openxmlformats.org/officeDocument/2006/relationships" xmlns:m="http://schemas.openxmlformats.org/officeDocument/2006/math" xmlns:v="urn:schemas-microsoft-com:vml" xmlns:wp14="http://schemas.microsoft.com/office/word/2010/wordprocessingDrawing" xmlns:wp="http://schemas.openxmlformats.org/drawingml/2006/wordprocessingDrawing" xmlns:w10="urn:schemas-microsoft-com:office:word" xmlns:w="http://schemas.openxmlformats.org/wordprocessingml/2006/main" xmlns:w14="http://schemas.microsoft.com/office/word/2010/wordml" xmlns:w15="http://schemas.microsoft.com/office/word/2012/wordml" xmlns:wpg="http://schemas.microsoft.com/office/word/2010/wordprocessingGroup" xmlns:wpi="http://schemas.microsoft.com/office/word/2010/wordprocessingInk" xmlns:wne="http://schemas.microsoft.com/office/word/2006/wordml" xmlns:wps="http://schemas.microsoft.com/office/word/2010/wordprocessingShape" mc:Ignorable="w14 w15 wp14">
+<w:endnotes xmlns:wpc="http://schemas.microsoft.com/office/word/2010/wordprocessingCanvas" xmlns:cx="http://schemas.microsoft.com/office/drawing/2014/chartex" xmlns:cx1="http://schemas.microsoft.com/office/drawing/2015/9/8/chartex" xmlns:cx2="http://schemas.microsoft.com/office/drawing/2015/10/21/chartex" xmlns:cx3="http://schemas.microsoft.com/office/drawing/2016/5/9/chartex" xmlns:cx4="http://schemas.microsoft.com/office/drawing/2016/5/10/chartex" xmlns:cx5="http://schemas.microsoft.com/office/drawing/2016/5/11/chartex" xmlns:cx6="http://schemas.microsoft.com/office/drawing/2016/5/12/chartex" xmlns:cx7="http://schemas.microsoft.com/office/drawing/2016/5/13/chartex" xmlns:cx8="http://schemas.microsoft.com/office/drawing/2016/5/14/chartex" xmlns:mc="http://schemas.openxmlformats.org/markup-compatibility/2006" xmlns:aink="http://schemas.microsoft.com/office/drawing/2016/ink" xmlns:am3d="http://schemas.microsoft.com/office/drawing/2017/model3d" xmlns:o="urn:schemas-microsoft-com:office:office" xmlns:r="http://schemas.openxmlformats.org/officeDocument/2006/relationships" xmlns:m="http://schemas.openxmlformats.org/officeDocument/2006/math" xmlns:v="urn:schemas-microsoft-com:vml" xmlns:wp14="http://schemas.microsoft.com/office/word/2010/wordprocessingDrawing" xmlns:wp="http://schemas.openxmlformats.org/drawingml/2006/wordprocessingDrawing" xmlns:w10="urn:schemas-microsoft-com:office:word" xmlns:w="http://schemas.openxmlformats.org/wordprocessingml/2006/main" xmlns:w14="http://schemas.microsoft.com/office/word/2010/wordml" xmlns:w15="http://schemas.microsoft.com/office/word/2012/wordml" xmlns:w16cid="http://schemas.microsoft.com/office/word/2016/wordml/cid" xmlns:w16se="http://schemas.microsoft.com/office/word/2015/wordml/symex" xmlns:wpg="http://schemas.microsoft.com/office/word/2010/wordprocessingGroup" xmlns:wpi="http://schemas.microsoft.com/office/word/2010/wordprocessingInk" xmlns:wne="http://schemas.microsoft.com/office/word/2006/wordml" xmlns:wps="http://schemas.microsoft.com/office/word/2010/wordprocessingShape" mc:Ignorable="w14 w15 w16se w16cid wp14">
   <w:endnote w:type="separator" w:id="-1">
     <w:p>
       <w:pPr>
@@ -1225,7 +1254,7 @@
 </file>
 
 <file path=word/footer1.xml><?xml version="1.0" encoding="utf-8"?>
-<w:ftr xmlns:wpc="http://schemas.microsoft.com/office/word/2010/wordprocessingCanvas" xmlns:mc="http://schemas.openxmlformats.org/markup-compatibility/2006" xmlns:o="urn:schemas-microsoft-com:office:office" xmlns:r="http://schemas.openxmlformats.org/officeDocument/2006/relationships" xmlns:m="http://schemas.openxmlformats.org/officeDocument/2006/math" xmlns:v="urn:schemas-microsoft-com:vml" xmlns:wp14="http://schemas.microsoft.com/office/word/2010/wordprocessingDrawing" xmlns:wp="http://schemas.openxmlformats.org/drawingml/2006/wordprocessingDrawing" xmlns:w10="urn:schemas-microsoft-com:office:word" xmlns:w="http://schemas.openxmlformats.org/wordprocessingml/2006/main" xmlns:w14="http://schemas.microsoft.com/office/word/2010/wordml" xmlns:w15="http://schemas.microsoft.com/office/word/2012/wordml" xmlns:wpg="http://schemas.microsoft.com/office/word/2010/wordprocessingGroup" xmlns:wpi="http://schemas.microsoft.com/office/word/2010/wordprocessingInk" xmlns:wne="http://schemas.microsoft.com/office/word/2006/wordml" xmlns:wps="http://schemas.microsoft.com/office/word/2010/wordprocessingShape" mc:Ignorable="w14 w15 wp14">
+<w:ftr xmlns:wpc="http://schemas.microsoft.com/office/word/2010/wordprocessingCanvas" xmlns:cx="http://schemas.microsoft.com/office/drawing/2014/chartex" xmlns:cx1="http://schemas.microsoft.com/office/drawing/2015/9/8/chartex" xmlns:cx2="http://schemas.microsoft.com/office/drawing/2015/10/21/chartex" xmlns:cx3="http://schemas.microsoft.com/office/drawing/2016/5/9/chartex" xmlns:cx4="http://schemas.microsoft.com/office/drawing/2016/5/10/chartex" xmlns:cx5="http://schemas.microsoft.com/office/drawing/2016/5/11/chartex" xmlns:cx6="http://schemas.microsoft.com/office/drawing/2016/5/12/chartex" xmlns:cx7="http://schemas.microsoft.com/office/drawing/2016/5/13/chartex" xmlns:cx8="http://schemas.microsoft.com/office/drawing/2016/5/14/chartex" xmlns:mc="http://schemas.openxmlformats.org/markup-compatibility/2006" xmlns:aink="http://schemas.microsoft.com/office/drawing/2016/ink" xmlns:am3d="http://schemas.microsoft.com/office/drawing/2017/model3d" xmlns:o="urn:schemas-microsoft-com:office:office" xmlns:r="http://schemas.openxmlformats.org/officeDocument/2006/relationships" xmlns:m="http://schemas.openxmlformats.org/officeDocument/2006/math" xmlns:v="urn:schemas-microsoft-com:vml" xmlns:wp14="http://schemas.microsoft.com/office/word/2010/wordprocessingDrawing" xmlns:wp="http://schemas.openxmlformats.org/drawingml/2006/wordprocessingDrawing" xmlns:w10="urn:schemas-microsoft-com:office:word" xmlns:w="http://schemas.openxmlformats.org/wordprocessingml/2006/main" xmlns:w14="http://schemas.microsoft.com/office/word/2010/wordml" xmlns:w15="http://schemas.microsoft.com/office/word/2012/wordml" xmlns:w16cid="http://schemas.microsoft.com/office/word/2016/wordml/cid" xmlns:w16se="http://schemas.microsoft.com/office/word/2015/wordml/symex" xmlns:wpg="http://schemas.microsoft.com/office/word/2010/wordprocessingGroup" xmlns:wpi="http://schemas.microsoft.com/office/word/2010/wordprocessingInk" xmlns:wne="http://schemas.microsoft.com/office/word/2006/wordml" xmlns:wps="http://schemas.microsoft.com/office/word/2010/wordprocessingShape" mc:Ignorable="w14 w15 w16se w16cid wp14">
   <w:p>
     <w:pPr>
       <w:pStyle w:val="Footer"/>
@@ -1418,7 +1447,7 @@
 </file>
 
 <file path=word/footnotes.xml><?xml version="1.0" encoding="utf-8"?>
-<w:footnotes xmlns:wpc="http://schemas.microsoft.com/office/word/2010/wordprocessingCanvas" xmlns:mc="http://schemas.openxmlformats.org/markup-compatibility/2006" xmlns:o="urn:schemas-microsoft-com:office:office" xmlns:r="http://schemas.openxmlformats.org/officeDocument/2006/relationships" xmlns:m="http://schemas.openxmlformats.org/officeDocument/2006/math" xmlns:v="urn:schemas-microsoft-com:vml" xmlns:wp14="http://schemas.microsoft.com/office/word/2010/wordprocessingDrawing" xmlns:wp="http://schemas.openxmlformats.org/drawingml/2006/wordprocessingDrawing" xmlns:w10="urn:schemas-microsoft-com:office:word" xmlns:w="http://schemas.openxmlformats.org/wordprocessingml/2006/main" xmlns:w14="http://schemas.microsoft.com/office/word/2010/wordml" xmlns:w15="http://schemas.microsoft.com/office/word/2012/wordml" xmlns:wpg="http://schemas.microsoft.com/office/word/2010/wordprocessingGroup" xmlns:wpi="http://schemas.microsoft.com/office/word/2010/wordprocessingInk" xmlns:wne="http://schemas.microsoft.com/office/word/2006/wordml" xmlns:wps="http://schemas.microsoft.com/office/word/2010/wordprocessingShape" mc:Ignorable="w14 w15 wp14">
+<w:footnotes xmlns:wpc="http://schemas.microsoft.com/office/word/2010/wordprocessingCanvas" xmlns:cx="http://schemas.microsoft.com/office/drawing/2014/chartex" xmlns:cx1="http://schemas.microsoft.com/office/drawing/2015/9/8/chartex" xmlns:cx2="http://schemas.microsoft.com/office/drawing/2015/10/21/chartex" xmlns:cx3="http://schemas.microsoft.com/office/drawing/2016/5/9/chartex" xmlns:cx4="http://schemas.microsoft.com/office/drawing/2016/5/10/chartex" xmlns:cx5="http://schemas.microsoft.com/office/drawing/2016/5/11/chartex" xmlns:cx6="http://schemas.microsoft.com/office/drawing/2016/5/12/chartex" xmlns:cx7="http://schemas.microsoft.com/office/drawing/2016/5/13/chartex" xmlns:cx8="http://schemas.microsoft.com/office/drawing/2016/5/14/chartex" xmlns:mc="http://schemas.openxmlformats.org/markup-compatibility/2006" xmlns:aink="http://schemas.microsoft.com/office/drawing/2016/ink" xmlns:am3d="http://schemas.microsoft.com/office/drawing/2017/model3d" xmlns:o="urn:schemas-microsoft-com:office:office" xmlns:r="http://schemas.openxmlformats.org/officeDocument/2006/relationships" xmlns:m="http://schemas.openxmlformats.org/officeDocument/2006/math" xmlns:v="urn:schemas-microsoft-com:vml" xmlns:wp14="http://schemas.microsoft.com/office/word/2010/wordprocessingDrawing" xmlns:wp="http://schemas.openxmlformats.org/drawingml/2006/wordprocessingDrawing" xmlns:w10="urn:schemas-microsoft-com:office:word" xmlns:w="http://schemas.openxmlformats.org/wordprocessingml/2006/main" xmlns:w14="http://schemas.microsoft.com/office/word/2010/wordml" xmlns:w15="http://schemas.microsoft.com/office/word/2012/wordml" xmlns:w16cid="http://schemas.microsoft.com/office/word/2016/wordml/cid" xmlns:w16se="http://schemas.microsoft.com/office/word/2015/wordml/symex" xmlns:wpg="http://schemas.microsoft.com/office/word/2010/wordprocessingGroup" xmlns:wpi="http://schemas.microsoft.com/office/word/2010/wordprocessingInk" xmlns:wne="http://schemas.microsoft.com/office/word/2006/wordml" xmlns:wps="http://schemas.microsoft.com/office/word/2010/wordprocessingShape" mc:Ignorable="w14 w15 w16se w16cid wp14">
   <w:footnote w:type="separator" w:id="-1">
     <w:p>
       <w:pPr>
@@ -1443,7 +1472,7 @@
 </file>
 
 <file path=word/styles.xml><?xml version="1.0" encoding="utf-8"?>
-<w:styles xmlns:mc="http://schemas.openxmlformats.org/markup-compatibility/2006" xmlns:r="http://schemas.openxmlformats.org/officeDocument/2006/relationships" xmlns:w="http://schemas.openxmlformats.org/wordprocessingml/2006/main" xmlns:w14="http://schemas.microsoft.com/office/word/2010/wordml" xmlns:w15="http://schemas.microsoft.com/office/word/2012/wordml" mc:Ignorable="w14 w15">
+<w:styles xmlns:mc="http://schemas.openxmlformats.org/markup-compatibility/2006" xmlns:r="http://schemas.openxmlformats.org/officeDocument/2006/relationships" xmlns:w="http://schemas.openxmlformats.org/wordprocessingml/2006/main" xmlns:w14="http://schemas.microsoft.com/office/word/2010/wordml" xmlns:w15="http://schemas.microsoft.com/office/word/2012/wordml" xmlns:w16cid="http://schemas.microsoft.com/office/word/2016/wordml/cid" xmlns:w16se="http://schemas.microsoft.com/office/word/2015/wordml/symex" mc:Ignorable="w14 w15 w16se w16cid">
   <w:docDefaults>
     <w:rPrDefault>
       <w:rPr>
@@ -1459,7 +1488,7 @@
       </w:pPr>
     </w:pPrDefault>
   </w:docDefaults>
-  <w:latentStyles w:defLockedState="0" w:defUIPriority="99" w:defSemiHidden="0" w:defUnhideWhenUsed="0" w:defQFormat="0" w:count="371">
+  <w:latentStyles w:defLockedState="0" w:defUIPriority="99" w:defSemiHidden="0" w:defUnhideWhenUsed="0" w:defQFormat="0" w:count="376">
     <w:lsdException w:name="Normal" w:uiPriority="0" w:qFormat="1"/>
     <w:lsdException w:name="heading 1" w:uiPriority="9" w:qFormat="1"/>
     <w:lsdException w:name="heading 2" w:semiHidden="1" w:uiPriority="9" w:unhideWhenUsed="1" w:qFormat="1"/>
@@ -1565,7 +1594,6 @@
     <w:lsdException w:name="HTML Sample" w:semiHidden="1" w:unhideWhenUsed="1"/>
     <w:lsdException w:name="HTML Typewriter" w:semiHidden="1" w:unhideWhenUsed="1"/>
     <w:lsdException w:name="HTML Variable" w:semiHidden="1" w:unhideWhenUsed="1"/>
-    <w:lsdException w:name="Normal Table" w:semiHidden="1" w:unhideWhenUsed="1"/>
     <w:lsdException w:name="annotation subject" w:semiHidden="1" w:unhideWhenUsed="1"/>
     <w:lsdException w:name="No List" w:semiHidden="1" w:unhideWhenUsed="1"/>
     <w:lsdException w:name="Outline List 1" w:semiHidden="1" w:unhideWhenUsed="1"/>
@@ -1608,11 +1636,8 @@
     <w:lsdException w:name="Table Contemporary" w:semiHidden="1" w:unhideWhenUsed="1"/>
     <w:lsdException w:name="Table Elegant" w:semiHidden="1" w:unhideWhenUsed="1"/>
     <w:lsdException w:name="Table Professional" w:semiHidden="1" w:unhideWhenUsed="1"/>
-    <w:lsdException w:name="Table Subtle 1" w:semiHidden="1" w:unhideWhenUsed="1"/>
     <w:lsdException w:name="Table Subtle 2" w:semiHidden="1" w:unhideWhenUsed="1"/>
     <w:lsdException w:name="Table Web 1" w:semiHidden="1" w:unhideWhenUsed="1"/>
-    <w:lsdException w:name="Table Web 2" w:semiHidden="1" w:unhideWhenUsed="1"/>
-    <w:lsdException w:name="Table Web 3" w:semiHidden="1" w:unhideWhenUsed="1"/>
     <w:lsdException w:name="Balloon Text" w:semiHidden="1" w:unhideWhenUsed="1"/>
     <w:lsdException w:name="Table Grid" w:uiPriority="39"/>
     <w:lsdException w:name="Table Theme" w:semiHidden="1" w:unhideWhenUsed="1"/>
@@ -1831,6 +1856,11 @@
     <w:lsdException w:name="List Table 5 Dark Accent 6" w:uiPriority="50"/>
     <w:lsdException w:name="List Table 6 Colorful Accent 6" w:uiPriority="51"/>
     <w:lsdException w:name="List Table 7 Colorful Accent 6" w:uiPriority="52"/>
+    <w:lsdException w:name="Mention" w:semiHidden="1" w:unhideWhenUsed="1"/>
+    <w:lsdException w:name="Smart Hyperlink" w:semiHidden="1" w:unhideWhenUsed="1"/>
+    <w:lsdException w:name="Hashtag" w:semiHidden="1" w:unhideWhenUsed="1"/>
+    <w:lsdException w:name="Unresolved Mention" w:semiHidden="1" w:unhideWhenUsed="1"/>
+    <w:lsdException w:name="Smart Link" w:semiHidden="1" w:unhideWhenUsed="1"/>
   </w:latentStyles>
   <w:style w:type="paragraph" w:default="1" w:styleId="Normal">
     <w:name w:val="Normal"/>

</xml_diff>